<commit_message>
Integrated gpt 4 API calls.
</commit_message>
<xml_diff>
--- a/output.docx
+++ b/output.docx
@@ -4,7 +4,81 @@
   <w:body>
     <w:p>
       <w:r>
-        <w:t>Dispute Lens is a Billion Dollar Company.</w:t>
+        <w:t>(Verse 1)</w:t>
+        <w:br/>
+        <w:t>The ocean's vast and wide</w:t>
+        <w:br/>
+        <w:t>Its beauty can't be denied</w:t>
+        <w:br/>
+        <w:t>The waves crash upon the shore</w:t>
+        <w:br/>
+        <w:t>And seagulls cry out for more</w:t>
+        <w:br/>
+        <w:br/>
+        <w:t>(Chorus)</w:t>
+        <w:br/>
+        <w:t>Oh, the ocean, so deep and blue</w:t>
+        <w:br/>
+        <w:t>A place where dreams come true</w:t>
+        <w:br/>
+        <w:t>The salty air and sandy beaches</w:t>
+        <w:br/>
+        <w:t>Forever within our reaches</w:t>
+        <w:br/>
+        <w:br/>
+        <w:t>(Verse 2)</w:t>
+        <w:br/>
+        <w:t>Beneath the surface lies a world</w:t>
+        <w:br/>
+        <w:t>Where mystery and wonder unfurl</w:t>
+        <w:br/>
+        <w:t>Corals and fish of every hue</w:t>
+        <w:br/>
+        <w:t>Dancing in the ocean's view</w:t>
+        <w:br/>
+        <w:br/>
+        <w:t>(Chorus)</w:t>
+        <w:br/>
+        <w:t>Oh, the ocean, so deep and blue</w:t>
+        <w:br/>
+        <w:t>A place where dreams come true</w:t>
+        <w:br/>
+        <w:t>The salty air and sandy beaches</w:t>
+        <w:br/>
+        <w:t>Forever within our reaches</w:t>
+        <w:br/>
+        <w:br/>
+        <w:t>(Bridge)</w:t>
+        <w:br/>
+        <w:t>The tides ebb and flow</w:t>
+        <w:br/>
+        <w:t>A rhythm only the ocean knows</w:t>
+        <w:br/>
+        <w:t>A force of nature, wild and free</w:t>
+        <w:br/>
+        <w:t>Inspiring awe for all to see</w:t>
+        <w:br/>
+        <w:br/>
+        <w:t>(Chorus)</w:t>
+        <w:br/>
+        <w:t>Oh, the ocean, so deep and blue</w:t>
+        <w:br/>
+        <w:t>A place where dreams come true</w:t>
+        <w:br/>
+        <w:t>The salty air and sandy beaches</w:t>
+        <w:br/>
+        <w:t>Forever within our reaches</w:t>
+        <w:br/>
+        <w:br/>
+        <w:t>(Outro)</w:t>
+        <w:br/>
+        <w:t>So let's cherish this precious place</w:t>
+        <w:br/>
+        <w:t>And protect it with love and grace</w:t>
+        <w:br/>
+        <w:t>For the ocean is our friend</w:t>
+        <w:br/>
+        <w:t>A source of life that never ends.</w:t>
       </w:r>
     </w:p>
     <w:sectPr>
@@ -380,6 +454,10 @@
     <w:name w:val="Normal"/>
     <w:qFormat/>
     <w:rsid w:val="00FC693F"/>
+    <w:rPr>
+      <w:rFonts w:ascii="Arial" w:hAnsi="Arial"/>
+      <w:sz w:val="36"/>
+    </w:rPr>
   </w:style>
   <w:style w:type="paragraph" w:styleId="Header">
     <w:name w:val="header"/>

</xml_diff>

<commit_message>
Added a new song (hopefully) with Sajeev's name 2
</commit_message>
<xml_diff>
--- a/output.docx
+++ b/output.docx
@@ -6,79 +6,79 @@
       <w:r>
         <w:t>(Verse 1)</w:t>
         <w:br/>
-        <w:t>The ocean's vast and wide</w:t>
+        <w:t>There's a guy named Sajeev</w:t>
         <w:br/>
-        <w:t>Its beauty can't be denied</w:t>
+        <w:t>He's always down for a laugh</w:t>
         <w:br/>
-        <w:t>The waves crash upon the shore</w:t>
+        <w:t>With a love for Nasi Goreng</w:t>
         <w:br/>
-        <w:t>And seagulls cry out for more</w:t>
+        <w:t>He's got quite the culinary craft</w:t>
         <w:br/>
         <w:br/>
         <w:t>(Chorus)</w:t>
         <w:br/>
-        <w:t>Oh, the ocean, so deep and blue</w:t>
+        <w:t>Sajeev, oh Sajeev</w:t>
         <w:br/>
-        <w:t>A place where dreams come true</w:t>
+        <w:t>He's the life of the party</w:t>
         <w:br/>
-        <w:t>The salty air and sandy beaches</w:t>
+        <w:t>With a plate of Nasi Goreng</w:t>
         <w:br/>
-        <w:t>Forever within our reaches</w:t>
+        <w:t>He'll make you feel hearty</w:t>
         <w:br/>
         <w:br/>
         <w:t>(Verse 2)</w:t>
         <w:br/>
-        <w:t>Beneath the surface lies a world</w:t>
+        <w:t>From Kuala Lumpur to Penang</w:t>
         <w:br/>
-        <w:t>Where mystery and wonder unfurl</w:t>
+        <w:t>His love for food will never end</w:t>
         <w:br/>
-        <w:t>Corals and fish of every hue</w:t>
+        <w:t>He's always up for a food adventure</w:t>
         <w:br/>
-        <w:t>Dancing in the ocean's view</w:t>
+        <w:t>His appetite, he'll always defend</w:t>
         <w:br/>
         <w:br/>
         <w:t>(Chorus)</w:t>
         <w:br/>
-        <w:t>Oh, the ocean, so deep and blue</w:t>
+        <w:t>Sajeev, oh Sajeev</w:t>
         <w:br/>
-        <w:t>A place where dreams come true</w:t>
+        <w:t>He's the king of the kitchen</w:t>
         <w:br/>
-        <w:t>The salty air and sandy beaches</w:t>
+        <w:t>With a love for Nasi Goreng</w:t>
         <w:br/>
-        <w:t>Forever within our reaches</w:t>
+        <w:t>His meals are always enrichin'</w:t>
         <w:br/>
         <w:br/>
         <w:t>(Bridge)</w:t>
         <w:br/>
-        <w:t>The tides ebb and flow</w:t>
+        <w:t>With a smile on his face</w:t>
         <w:br/>
-        <w:t>A rhythm only the ocean knows</w:t>
+        <w:t>And a fork in his hand</w:t>
         <w:br/>
-        <w:t>A force of nature, wild and free</w:t>
+        <w:t>Sajeev's love for Nasi Goreng</w:t>
         <w:br/>
-        <w:t>Inspiring awe for all to see</w:t>
+        <w:t>Is something truly grand</w:t>
         <w:br/>
         <w:br/>
         <w:t>(Chorus)</w:t>
         <w:br/>
-        <w:t>Oh, the ocean, so deep and blue</w:t>
+        <w:t>Sajeev, oh Sajeev</w:t>
         <w:br/>
-        <w:t>A place where dreams come true</w:t>
+        <w:t>He's our Malaysian friend</w:t>
         <w:br/>
-        <w:t>The salty air and sandy beaches</w:t>
+        <w:t>With a love for Nasi Goreng</w:t>
         <w:br/>
-        <w:t>Forever within our reaches</w:t>
+        <w:t>That will never end</w:t>
         <w:br/>
         <w:br/>
         <w:t>(Outro)</w:t>
         <w:br/>
-        <w:t>So let's cherish this precious place</w:t>
+        <w:t>So here's to Sajeev</w:t>
         <w:br/>
-        <w:t>And protect it with love and grace</w:t>
+        <w:t>Our food-loving mate</w:t>
         <w:br/>
-        <w:t>For the ocean is our friend</w:t>
+        <w:t>With his love for Nasi Goreng</w:t>
         <w:br/>
-        <w:t>A source of life that never ends.</w:t>
+        <w:t>He'll always dominate</w:t>
       </w:r>
     </w:p>
     <w:sectPr>

</xml_diff>

<commit_message>
Added Pytorch Model to summarize Docx file and write the result in a txt file
</commit_message>
<xml_diff>
--- a/output.docx
+++ b/output.docx
@@ -4,81 +4,81 @@
   <w:body>
     <w:p>
       <w:r>
-        <w:t>(Verse 1)</w:t>
+        <w:t>Verse 1:</w:t>
         <w:br/>
-        <w:t>There's a guy named Sajeev</w:t>
+        <w:t>Yaseen, my Pakistani friend</w:t>
         <w:br/>
-        <w:t>He's always down for a laugh</w:t>
+        <w:t>With his warm smile that never ends</w:t>
         <w:br/>
-        <w:t>With a love for Nasi Goreng</w:t>
+        <w:t>From Lahore to Karachi, he's a true gem</w:t>
         <w:br/>
-        <w:t>He's got quite the culinary craft</w:t>
+        <w:t>Always there for me till the very end</w:t>
         <w:br/>
         <w:br/>
-        <w:t>(Chorus)</w:t>
+        <w:t>Chorus:</w:t>
         <w:br/>
-        <w:t>Sajeev, oh Sajeev</w:t>
+        <w:t>Yaseen, Yaseen</w:t>
         <w:br/>
-        <w:t>He's the life of the party</w:t>
+        <w:t>A friend so true and keen</w:t>
         <w:br/>
-        <w:t>With a plate of Nasi Goreng</w:t>
+        <w:t>In his heart, love is seen</w:t>
         <w:br/>
-        <w:t>He'll make you feel hearty</w:t>
+        <w:t>Yaseen, Yaseen</w:t>
         <w:br/>
         <w:br/>
-        <w:t>(Verse 2)</w:t>
+        <w:t>Verse 2:</w:t>
         <w:br/>
-        <w:t>From Kuala Lumpur to Penang</w:t>
+        <w:t>I remember the days we spent</w:t>
         <w:br/>
-        <w:t>His love for food will never end</w:t>
+        <w:t>Laughing and talking 'til the night was spent</w:t>
         <w:br/>
-        <w:t>He's always up for a food adventure</w:t>
+        <w:t>His kindness and wisdom, a guiding light</w:t>
         <w:br/>
-        <w:t>His appetite, he'll always defend</w:t>
+        <w:t>In his presence, everything feels right</w:t>
         <w:br/>
         <w:br/>
-        <w:t>(Chorus)</w:t>
+        <w:t>Chorus:</w:t>
         <w:br/>
-        <w:t>Sajeev, oh Sajeev</w:t>
+        <w:t>Yaseen, Yaseen</w:t>
         <w:br/>
-        <w:t>He's the king of the kitchen</w:t>
+        <w:t>A friend so true and keen</w:t>
         <w:br/>
-        <w:t>With a love for Nasi Goreng</w:t>
+        <w:t>In his heart, love is seen</w:t>
         <w:br/>
-        <w:t>His meals are always enrichin'</w:t>
+        <w:t>Yaseen, Yaseen</w:t>
         <w:br/>
         <w:br/>
-        <w:t>(Bridge)</w:t>
+        <w:t>Bridge:</w:t>
         <w:br/>
-        <w:t>With a smile on his face</w:t>
+        <w:t>No matter the distance or time apart</w:t>
         <w:br/>
-        <w:t>And a fork in his hand</w:t>
+        <w:t>Yaseen will always have a place in my heart</w:t>
         <w:br/>
-        <w:t>Sajeev's love for Nasi Goreng</w:t>
+        <w:t>With his loyalty and friendship, I am blessed</w:t>
         <w:br/>
-        <w:t>Is something truly grand</w:t>
+        <w:t>Forever grateful for his love and zest</w:t>
         <w:br/>
         <w:br/>
-        <w:t>(Chorus)</w:t>
+        <w:t>Chorus:</w:t>
         <w:br/>
-        <w:t>Sajeev, oh Sajeev</w:t>
+        <w:t>Yaseen, Yaseen</w:t>
         <w:br/>
-        <w:t>He's our Malaysian friend</w:t>
+        <w:t>A friend so true and keen</w:t>
         <w:br/>
-        <w:t>With a love for Nasi Goreng</w:t>
+        <w:t>In his heart, love is seen</w:t>
         <w:br/>
-        <w:t>That will never end</w:t>
+        <w:t>Yaseen, Yaseen</w:t>
         <w:br/>
         <w:br/>
-        <w:t>(Outro)</w:t>
+        <w:t>Outro:</w:t>
         <w:br/>
-        <w:t>So here's to Sajeev</w:t>
+        <w:t>To my dear Pakistani friend</w:t>
         <w:br/>
-        <w:t>Our food-loving mate</w:t>
+        <w:t>Yaseen, may our bond never end</w:t>
         <w:br/>
-        <w:t>With his love for Nasi Goreng</w:t>
+        <w:t>In this world or the next, I'll always be</w:t>
         <w:br/>
-        <w:t>He'll always dominate</w:t>
+        <w:t>Grateful for your friendship eternally.</w:t>
       </w:r>
     </w:p>
     <w:sectPr>

</xml_diff>

<commit_message>
Added a function to read a doc file and return a string.
</commit_message>
<xml_diff>
--- a/output.docx
+++ b/output.docx
@@ -4,81 +4,81 @@
   <w:body>
     <w:p>
       <w:r>
-        <w:t>Verse 1:</w:t>
+        <w:t>(Verse 1)</w:t>
         <w:br/>
-        <w:t>Yaseen, my Pakistani friend</w:t>
+        <w:t>Sajeev, my Malaysian friend,</w:t>
         <w:br/>
-        <w:t>With his warm smile that never ends</w:t>
+        <w:t>With a love for Nasi Goreng that never ends,</w:t>
         <w:br/>
-        <w:t>From Lahore to Karachi, he's a true gem</w:t>
+        <w:t>He cooks it up with skill and flair,</w:t>
         <w:br/>
-        <w:t>Always there for me till the very end</w:t>
+        <w:t>A taste of home that he loves to share.</w:t>
         <w:br/>
         <w:br/>
-        <w:t>Chorus:</w:t>
+        <w:t>(Chorus)</w:t>
         <w:br/>
-        <w:t>Yaseen, Yaseen</w:t>
+        <w:t>Nasi Goreng, oh Nasi Goreng,</w:t>
         <w:br/>
-        <w:t>A friend so true and keen</w:t>
+        <w:t>It's Sajeev's favorite thing,</w:t>
         <w:br/>
-        <w:t>In his heart, love is seen</w:t>
+        <w:t>Spicy, savory, and oh so good,</w:t>
         <w:br/>
-        <w:t>Yaseen, Yaseen</w:t>
+        <w:t>In every bite, you can taste the love.</w:t>
         <w:br/>
         <w:br/>
-        <w:t>Verse 2:</w:t>
+        <w:t>(Verse 2)</w:t>
         <w:br/>
-        <w:t>I remember the days we spent</w:t>
+        <w:t>From Kuala Lumpur to Penang street,</w:t>
         <w:br/>
-        <w:t>Laughing and talking 'til the night was spent</w:t>
+        <w:t>Sajeev knows where to find the best to eat,</w:t>
         <w:br/>
-        <w:t>His kindness and wisdom, a guiding light</w:t>
+        <w:t>In hawker stalls and busy markets,</w:t>
         <w:br/>
-        <w:t>In his presence, everything feels right</w:t>
+        <w:t>He'll hunt down the dish that steals his heart.</w:t>
         <w:br/>
         <w:br/>
-        <w:t>Chorus:</w:t>
+        <w:t>(Chorus)</w:t>
         <w:br/>
-        <w:t>Yaseen, Yaseen</w:t>
+        <w:t>Nasi Goreng, oh Nasi Goreng,</w:t>
         <w:br/>
-        <w:t>A friend so true and keen</w:t>
+        <w:t>It's Sajeev's favorite thing,</w:t>
         <w:br/>
-        <w:t>In his heart, love is seen</w:t>
+        <w:t>Spicy, savory, and oh so good,</w:t>
         <w:br/>
-        <w:t>Yaseen, Yaseen</w:t>
+        <w:t>In every bite, you can taste the love.</w:t>
         <w:br/>
         <w:br/>
-        <w:t>Bridge:</w:t>
+        <w:t>(Bridge)</w:t>
         <w:br/>
-        <w:t>No matter the distance or time apart</w:t>
+        <w:t>With a side of sambal and a fried egg on top,</w:t>
         <w:br/>
-        <w:t>Yaseen will always have a place in my heart</w:t>
+        <w:t>Sajeev's Nasi Goreng will make your taste buds pop,</w:t>
         <w:br/>
-        <w:t>With his loyalty and friendship, I am blessed</w:t>
+        <w:t>A symphony of flavors in every spoonful,</w:t>
         <w:br/>
-        <w:t>Forever grateful for his love and zest</w:t>
+        <w:t>It's a dish that's truly beautiful.</w:t>
         <w:br/>
         <w:br/>
-        <w:t>Chorus:</w:t>
+        <w:t>(Chorus)</w:t>
         <w:br/>
-        <w:t>Yaseen, Yaseen</w:t>
+        <w:t>Nasi Goreng, oh Nasi Goreng,</w:t>
         <w:br/>
-        <w:t>A friend so true and keen</w:t>
+        <w:t>It's Sajeev's favorite thing,</w:t>
         <w:br/>
-        <w:t>In his heart, love is seen</w:t>
+        <w:t>Spicy, savory, and oh so good,</w:t>
         <w:br/>
-        <w:t>Yaseen, Yaseen</w:t>
+        <w:t>In every bite, you can taste the love.</w:t>
         <w:br/>
         <w:br/>
-        <w:t>Outro:</w:t>
+        <w:t>(Outro)</w:t>
         <w:br/>
-        <w:t>To my dear Pakistani friend</w:t>
+        <w:t>So here's to Sajeev and his Nasi Goreng delight,</w:t>
         <w:br/>
-        <w:t>Yaseen, may our bond never end</w:t>
+        <w:t>A dish that brings joy and a smile so bright,</w:t>
         <w:br/>
-        <w:t>In this world or the next, I'll always be</w:t>
+        <w:t>May his love for it never wane,</w:t>
         <w:br/>
-        <w:t>Grateful for your friendship eternally.</w:t>
+        <w:t>And may he forever enjoy the taste of home again and again.</w:t>
       </w:r>
     </w:p>
     <w:sectPr>

</xml_diff>